<commit_message>
Updated all five files in folder named'Metric 6 version draft'
</commit_message>
<xml_diff>
--- a/1.data collecting related/Metrics 6 Script/Metrics 6 version draft/Codec_Draft.docx
+++ b/1.data collecting related/Metrics 6 Script/Metrics 6 version draft/Codec_Draft.docx
@@ -26,7 +26,7 @@
         </w:tabs>
         <w:spacing w:line="266" w:lineRule="auto"/>
         <w:rPr>
-          <w:rFonts w:ascii="inherit" w:eastAsia="宋体" w:hAnsi="inherit" w:cs="宋体" w:hint="eastAsia"/>
+          <w:rFonts w:ascii="inherit" w:eastAsia="SimSun" w:hAnsi="inherit" w:cs="SimSun" w:hint="eastAsia"/>
           <w:color w:val="BFBFBF"/>
           <w:kern w:val="0"/>
           <w:sz w:val="24"/>
@@ -35,17 +35,28 @@
       </w:pPr>
       <w:r>
         <w:rPr>
-          <w:rFonts w:ascii="inherit" w:eastAsia="宋体" w:hAnsi="inherit" w:cs="宋体"/>
-          <w:color w:val="BFBFBF"/>
-          <w:kern w:val="0"/>
-          <w:sz w:val="24"/>
-          <w:szCs w:val="24"/>
-        </w:rPr>
-        <w:t>0082c9e</w:t>
-      </w:r>
-      <w:r>
-        <w:rPr>
-          <w:rFonts w:ascii="inherit" w:eastAsia="宋体" w:hAnsi="inherit" w:cs="宋体"/>
+          <w:rFonts w:ascii="inherit" w:eastAsia="SimSun" w:hAnsi="inherit" w:cs="SimSun"/>
+          <w:color w:val="BFBFBF"/>
+          <w:kern w:val="0"/>
+          <w:sz w:val="24"/>
+          <w:szCs w:val="24"/>
+        </w:rPr>
+        <w:t>0082c9</w:t>
+      </w:r>
+      <w:proofErr w:type="gramStart"/>
+      <w:r>
+        <w:rPr>
+          <w:rFonts w:ascii="inherit" w:eastAsia="SimSun" w:hAnsi="inherit" w:cs="SimSun"/>
+          <w:color w:val="BFBFBF"/>
+          <w:kern w:val="0"/>
+          <w:sz w:val="24"/>
+          <w:szCs w:val="24"/>
+        </w:rPr>
+        <w:t>e</w:t>
+      </w:r>
+      <w:r>
+        <w:rPr>
+          <w:rFonts w:ascii="inherit" w:eastAsia="SimSun" w:hAnsi="inherit" w:cs="SimSun"/>
           <w:color w:val="BFBFBF"/>
           <w:kern w:val="0"/>
           <w:sz w:val="24"/>
@@ -55,7 +66,7 @@
       </w:r>
       <w:r>
         <w:rPr>
-          <w:rFonts w:ascii="inherit" w:eastAsia="宋体" w:hAnsi="inherit" w:cs="宋体" w:hint="eastAsia"/>
+          <w:rFonts w:ascii="inherit" w:eastAsia="SimSun" w:hAnsi="inherit" w:cs="SimSun" w:hint="eastAsia"/>
           <w:color w:val="BFBFBF"/>
           <w:kern w:val="0"/>
           <w:sz w:val="24"/>
@@ -63,15 +74,36 @@
         </w:rPr>
         <w:t>,</w:t>
       </w:r>
-      <w:r>
-        <w:rPr>
-          <w:rFonts w:ascii="inherit" w:eastAsia="宋体" w:hAnsi="inherit" w:cs="宋体"/>
-          <w:color w:val="BFBFBF"/>
-          <w:kern w:val="0"/>
-          <w:sz w:val="24"/>
-          <w:szCs w:val="24"/>
-        </w:rPr>
-        <w:t xml:space="preserve"> 9ceef22                                                                                                                                                                                                                                                                   </w:t>
+      <w:proofErr w:type="gramEnd"/>
+      <w:r>
+        <w:rPr>
+          <w:rFonts w:ascii="inherit" w:eastAsia="SimSun" w:hAnsi="inherit" w:cs="SimSun"/>
+          <w:color w:val="BFBFBF"/>
+          <w:kern w:val="0"/>
+          <w:sz w:val="24"/>
+          <w:szCs w:val="24"/>
+        </w:rPr>
+        <w:t xml:space="preserve"> 9ceef22            </w:t>
+      </w:r>
+      <w:r>
+        <w:rPr>
+          <w:rFonts w:ascii="inherit" w:eastAsia="SimSun" w:hAnsi="inherit" w:cs="SimSun" w:hint="eastAsia"/>
+          <w:color w:val="BFBFBF"/>
+          <w:kern w:val="0"/>
+          <w:sz w:val="24"/>
+          <w:szCs w:val="24"/>
+        </w:rPr>
+        <w:t>1.12~1.11</w:t>
+      </w:r>
+      <w:r>
+        <w:rPr>
+          <w:rFonts w:ascii="inherit" w:eastAsia="SimSun" w:hAnsi="inherit" w:cs="SimSun"/>
+          <w:color w:val="BFBFBF"/>
+          <w:kern w:val="0"/>
+          <w:sz w:val="24"/>
+          <w:szCs w:val="24"/>
+        </w:rPr>
+        <w:t xml:space="preserve">                                                                                                                                                                                                                                                       </w:t>
       </w:r>
     </w:p>
     <w:p>
@@ -98,7 +130,7 @@
         </w:tabs>
         <w:spacing w:line="266" w:lineRule="auto"/>
         <w:rPr>
-          <w:rFonts w:ascii="inherit" w:eastAsia="宋体" w:hAnsi="inherit" w:cs="宋体" w:hint="eastAsia"/>
+          <w:rFonts w:ascii="inherit" w:eastAsia="SimSun" w:hAnsi="inherit" w:cs="SimSun" w:hint="eastAsia"/>
           <w:color w:val="BFBFBF"/>
           <w:kern w:val="0"/>
           <w:sz w:val="24"/>
@@ -108,7 +140,7 @@
       </w:pPr>
       <w:r>
         <w:rPr>
-          <w:rFonts w:ascii="inherit" w:eastAsia="宋体" w:hAnsi="inherit" w:cs="宋体"/>
+          <w:rFonts w:ascii="inherit" w:eastAsia="SimSun" w:hAnsi="inherit" w:cs="SimSun"/>
           <w:color w:val="BFBFBF"/>
           <w:kern w:val="0"/>
           <w:sz w:val="24"/>
@@ -119,7 +151,7 @@
       </w:r>
       <w:r>
         <w:rPr>
-          <w:rFonts w:ascii="inherit" w:eastAsia="宋体" w:hAnsi="inherit" w:cs="宋体"/>
+          <w:rFonts w:ascii="inherit" w:eastAsia="SimSun" w:hAnsi="inherit" w:cs="SimSun"/>
           <w:color w:val="BFBFBF"/>
           <w:kern w:val="0"/>
           <w:sz w:val="24"/>
@@ -130,18 +162,40 @@
       </w:r>
       <w:r>
         <w:rPr>
-          <w:rFonts w:ascii="inherit" w:eastAsia="宋体" w:hAnsi="inherit" w:cs="宋体"/>
-          <w:color w:val="BFBFBF"/>
-          <w:kern w:val="0"/>
-          <w:sz w:val="24"/>
-          <w:szCs w:val="24"/>
-          <w:lang w:val="fr-CA"/>
-        </w:rPr>
-        <w:t xml:space="preserve"> e9da3d1                                    </w:t>
-      </w:r>
-      <w:r>
-        <w:rPr>
-          <w:rFonts w:ascii="inherit" w:eastAsia="宋体" w:hAnsi="inherit" w:cs="宋体"/>
+          <w:rFonts w:ascii="inherit" w:eastAsia="SimSun" w:hAnsi="inherit" w:cs="SimSun"/>
+          <w:color w:val="BFBFBF"/>
+          <w:kern w:val="0"/>
+          <w:sz w:val="24"/>
+          <w:szCs w:val="24"/>
+          <w:lang w:val="fr-CA"/>
+        </w:rPr>
+        <w:t xml:space="preserve"> e9da3d1            </w:t>
+      </w:r>
+      <w:r>
+        <w:rPr>
+          <w:rFonts w:ascii="inherit" w:eastAsia="SimSun" w:hAnsi="inherit" w:cs="SimSun" w:hint="eastAsia"/>
+          <w:color w:val="BFBFBF"/>
+          <w:kern w:val="0"/>
+          <w:sz w:val="24"/>
+          <w:szCs w:val="24"/>
+          <w:lang w:val="fr-CA"/>
+        </w:rPr>
+        <w:t>1.11~1.10</w:t>
+      </w:r>
+      <w:r>
+        <w:rPr>
+          <w:rFonts w:ascii="inherit" w:eastAsia="SimSun" w:hAnsi="inherit" w:cs="SimSun"/>
+          <w:color w:val="BFBFBF"/>
+          <w:kern w:val="0"/>
+          <w:sz w:val="24"/>
+          <w:szCs w:val="24"/>
+          <w:lang w:val="fr-CA"/>
+        </w:rPr>
+        <w:t xml:space="preserve">                        </w:t>
+      </w:r>
+      <w:r>
+        <w:rPr>
+          <w:rFonts w:ascii="inherit" w:eastAsia="SimSun" w:hAnsi="inherit" w:cs="SimSun"/>
           <w:color w:val="BFBFBF"/>
           <w:kern w:val="0"/>
           <w:sz w:val="24"/>
@@ -174,7 +228,7 @@
         </w:tabs>
         <w:spacing w:line="266" w:lineRule="auto"/>
         <w:rPr>
-          <w:rFonts w:ascii="inherit" w:eastAsia="宋体" w:hAnsi="inherit" w:cs="宋体" w:hint="eastAsia"/>
+          <w:rFonts w:ascii="inherit" w:eastAsia="SimSun" w:hAnsi="inherit" w:cs="SimSun" w:hint="eastAsia"/>
           <w:color w:val="BFBFBF"/>
           <w:kern w:val="0"/>
           <w:sz w:val="24"/>
@@ -184,7 +238,7 @@
       </w:pPr>
       <w:r>
         <w:rPr>
-          <w:rFonts w:ascii="inherit" w:eastAsia="宋体" w:hAnsi="inherit" w:cs="宋体"/>
+          <w:rFonts w:ascii="inherit" w:eastAsia="SimSun" w:hAnsi="inherit" w:cs="SimSun"/>
           <w:color w:val="BFBFBF"/>
           <w:kern w:val="0"/>
           <w:sz w:val="24"/>
@@ -195,7 +249,7 @@
       </w:r>
       <w:r>
         <w:rPr>
-          <w:rFonts w:ascii="inherit" w:eastAsia="宋体" w:hAnsi="inherit" w:cs="宋体"/>
+          <w:rFonts w:ascii="inherit" w:eastAsia="SimSun" w:hAnsi="inherit" w:cs="SimSun"/>
           <w:color w:val="BFBFBF"/>
           <w:kern w:val="0"/>
           <w:sz w:val="24"/>
@@ -206,40 +260,63 @@
       </w:r>
       <w:r>
         <w:rPr>
-          <w:rFonts w:ascii="inherit" w:eastAsia="宋体" w:hAnsi="inherit" w:cs="宋体"/>
-          <w:color w:val="BFBFBF"/>
-          <w:kern w:val="0"/>
-          <w:sz w:val="24"/>
-          <w:szCs w:val="24"/>
-          <w:lang w:val="fr-CA"/>
-        </w:rPr>
-        <w:t xml:space="preserve"> 52cfc73                                     </w:t>
-      </w:r>
-      <w:r>
-        <w:rPr>
-          <w:rFonts w:ascii="inherit" w:eastAsia="宋体" w:hAnsi="inherit" w:cs="宋体"/>
-          <w:color w:val="BFBFBF"/>
-          <w:kern w:val="0"/>
-          <w:sz w:val="24"/>
-          <w:szCs w:val="24"/>
-        </w:rPr>
-        <w:t xml:space="preserve">                </w:t>
+          <w:rFonts w:ascii="inherit" w:eastAsia="SimSun" w:hAnsi="inherit" w:cs="SimSun"/>
+          <w:color w:val="BFBFBF"/>
+          <w:kern w:val="0"/>
+          <w:sz w:val="24"/>
+          <w:szCs w:val="24"/>
+          <w:lang w:val="fr-CA"/>
+        </w:rPr>
+        <w:t xml:space="preserve"> 52cfc73            </w:t>
+      </w:r>
+      <w:r>
+        <w:rPr>
+          <w:rFonts w:ascii="inherit" w:eastAsia="SimSun" w:hAnsi="inherit" w:cs="SimSun" w:hint="eastAsia"/>
+          <w:color w:val="BFBFBF"/>
+          <w:kern w:val="0"/>
+          <w:sz w:val="24"/>
+          <w:szCs w:val="24"/>
+          <w:lang w:val="fr-CA"/>
+        </w:rPr>
+        <w:t>1.10~1.9</w:t>
+      </w:r>
+      <w:r>
+        <w:rPr>
+          <w:rFonts w:ascii="inherit" w:eastAsia="SimSun" w:hAnsi="inherit" w:cs="SimSun"/>
+          <w:color w:val="BFBFBF"/>
+          <w:kern w:val="0"/>
+          <w:sz w:val="24"/>
+          <w:szCs w:val="24"/>
+          <w:lang w:val="fr-CA"/>
+        </w:rPr>
+        <w:t xml:space="preserve">                   </w:t>
       </w:r>
       <w:bookmarkStart w:id="0" w:name="_GoBack"/>
       <w:bookmarkEnd w:id="0"/>
       <w:r>
         <w:rPr>
-          <w:rFonts w:ascii="inherit" w:eastAsia="宋体" w:hAnsi="inherit" w:cs="宋体"/>
-          <w:color w:val="BFBFBF"/>
-          <w:kern w:val="0"/>
-          <w:sz w:val="24"/>
-          <w:szCs w:val="24"/>
-        </w:rPr>
-        <w:t xml:space="preserve">         </w:t>
-      </w:r>
-      <w:r>
-        <w:rPr>
-          <w:rFonts w:ascii="inherit" w:eastAsia="宋体" w:hAnsi="inherit" w:cs="宋体"/>
+          <w:rFonts w:ascii="inherit" w:eastAsia="SimSun" w:hAnsi="inherit" w:cs="SimSun"/>
+          <w:color w:val="BFBFBF"/>
+          <w:kern w:val="0"/>
+          <w:sz w:val="24"/>
+          <w:szCs w:val="24"/>
+          <w:lang w:val="fr-CA"/>
+        </w:rPr>
+        <w:t xml:space="preserve">      </w:t>
+      </w:r>
+      <w:r>
+        <w:rPr>
+          <w:rFonts w:ascii="inherit" w:eastAsia="SimSun" w:hAnsi="inherit" w:cs="SimSun"/>
+          <w:color w:val="BFBFBF"/>
+          <w:kern w:val="0"/>
+          <w:sz w:val="24"/>
+          <w:szCs w:val="24"/>
+        </w:rPr>
+        <w:t xml:space="preserve">                         </w:t>
+      </w:r>
+      <w:r>
+        <w:rPr>
+          <w:rFonts w:ascii="inherit" w:eastAsia="SimSun" w:hAnsi="inherit" w:cs="SimSun"/>
           <w:color w:val="BFBFBF"/>
           <w:kern w:val="0"/>
           <w:sz w:val="24"/>
@@ -378,6 +455,7 @@
     <w:lsdException w:name="HTML Sample" w:semiHidden="1" w:unhideWhenUsed="1"/>
     <w:lsdException w:name="HTML Typewriter" w:semiHidden="1" w:unhideWhenUsed="1"/>
     <w:lsdException w:name="HTML Variable" w:semiHidden="1" w:unhideWhenUsed="1"/>
+    <w:lsdException w:name="Normal Table" w:semiHidden="1" w:unhideWhenUsed="1"/>
     <w:lsdException w:name="annotation subject" w:semiHidden="1" w:unhideWhenUsed="1"/>
     <w:lsdException w:name="No List" w:semiHidden="1" w:unhideWhenUsed="1"/>
     <w:lsdException w:name="Outline List 1" w:semiHidden="1" w:unhideWhenUsed="1"/>
@@ -424,8 +502,10 @@
     <w:lsdException w:name="Table Subtle 2" w:semiHidden="1" w:unhideWhenUsed="1"/>
     <w:lsdException w:name="Table Web 1" w:semiHidden="1" w:unhideWhenUsed="1"/>
     <w:lsdException w:name="Table Web 2" w:semiHidden="1" w:unhideWhenUsed="1"/>
+    <w:lsdException w:name="Table Web 3" w:semiHidden="1" w:unhideWhenUsed="1"/>
     <w:lsdException w:name="Balloon Text" w:semiHidden="1" w:unhideWhenUsed="1"/>
     <w:lsdException w:name="Table Grid" w:uiPriority="39"/>
+    <w:lsdException w:name="Table Theme" w:semiHidden="1" w:unhideWhenUsed="1"/>
     <w:lsdException w:name="Placeholder Text" w:semiHidden="1"/>
     <w:lsdException w:name="No Spacing" w:uiPriority="1" w:qFormat="1"/>
     <w:lsdException w:name="Light Shading" w:uiPriority="60"/>
@@ -713,7 +793,7 @@
       <w:jc w:val="left"/>
     </w:pPr>
     <w:rPr>
-      <w:rFonts w:ascii="inherit" w:eastAsia="宋体" w:hAnsi="inherit" w:cs="宋体"/>
+      <w:rFonts w:ascii="inherit" w:eastAsia="SimSun" w:hAnsi="inherit" w:cs="SimSun"/>
       <w:kern w:val="0"/>
       <w:sz w:val="24"/>
       <w:szCs w:val="24"/>
@@ -727,7 +807,7 @@
     <w:semiHidden/>
     <w:rsid w:val="00A21F38"/>
     <w:rPr>
-      <w:rFonts w:ascii="inherit" w:eastAsia="宋体" w:hAnsi="inherit" w:cs="宋体"/>
+      <w:rFonts w:ascii="inherit" w:eastAsia="SimSun" w:hAnsi="inherit" w:cs="SimSun"/>
       <w:kern w:val="0"/>
       <w:sz w:val="24"/>
       <w:szCs w:val="24"/>

</xml_diff>